<commit_message>
Updated dependencies, fixed tests, fixed documentation, improved scaffolding
</commit_message>
<xml_diff>
--- a/examples/expectedHeaderFooter.docx
+++ b/examples/expectedHeaderFooter.docx
@@ -40,7 +40,7 @@
         <wp:inline distT="0" distB="0" distL="0" distR="0">
           <wp:extent cx="1428750" cy="1428750"/>
           <wp:effectExtent l="0" t="0" r="0" b="0"/>
-          <wp:docPr id="2" name="Image 2" descr="image"/>
+          <wp:docPr descr="image" id="2" name="Image 2"/>
           <wp:cNvGraphicFramePr>
             <a:graphicFrameLocks xmlns:a="http://schemas.openxmlformats.org/drawingml/2006/main" noChangeAspect="1"/>
           </wp:cNvGraphicFramePr>
@@ -102,7 +102,7 @@
         <wp:inline distT="0" distB="0" distL="0" distR="0">
           <wp:extent cx="1428750" cy="1428750"/>
           <wp:effectExtent l="0" t="0" r="0" b="0"/>
-          <wp:docPr id="2" name="Image 2" descr="image"/>
+          <wp:docPr descr="image" id="2" name="Image 2"/>
           <wp:cNvGraphicFramePr>
             <a:graphicFrameLocks xmlns:a="http://schemas.openxmlformats.org/drawingml/2006/main" noChangeAspect="1"/>
           </wp:cNvGraphicFramePr>

</xml_diff>